<commit_message>
Last version Memo Pitch
</commit_message>
<xml_diff>
--- a/Game Design/MemoDocs/MemoPitch.docx
+++ b/Game Design/MemoDocs/MemoPitch.docx
@@ -4,6 +4,167 @@
   <w:body>
     <w:p>
       <w:pPr>
+        <w:jc w:val="center"/>
+        <w:rPr>
+          <w:sz w:val="52"/>
+          <w:szCs w:val="52"/>
+          <w:lang w:val="en-US"/>
+        </w:rPr>
+      </w:pPr>
+      <w:r>
+        <w:rPr>
+          <w:noProof/>
+          <w:sz w:val="52"/>
+          <w:szCs w:val="52"/>
+          <w:lang w:eastAsia="de-DE"/>
+        </w:rPr>
+        <w:drawing>
+          <wp:anchor distT="0" distB="0" distL="114300" distR="114300" simplePos="0" relativeHeight="251669504" behindDoc="1" locked="0" layoutInCell="1" allowOverlap="1" wp14:anchorId="3D8AB43B" wp14:editId="0D310E9C">
+            <wp:simplePos x="0" y="0"/>
+            <wp:positionH relativeFrom="column">
+              <wp:posOffset>-527050</wp:posOffset>
+            </wp:positionH>
+            <wp:positionV relativeFrom="paragraph">
+              <wp:posOffset>560705</wp:posOffset>
+            </wp:positionV>
+            <wp:extent cx="6770370" cy="4132580"/>
+            <wp:effectExtent l="0" t="0" r="0" b="1270"/>
+            <wp:wrapTight wrapText="bothSides">
+              <wp:wrapPolygon edited="0">
+                <wp:start x="0" y="0"/>
+                <wp:lineTo x="0" y="21507"/>
+                <wp:lineTo x="21515" y="21507"/>
+                <wp:lineTo x="21515" y="0"/>
+                <wp:lineTo x="0" y="0"/>
+              </wp:wrapPolygon>
+            </wp:wrapTight>
+            <wp:docPr id="1" name="Grafik 1" descr="C:\Users\allan.cudicio\Documents\BeforeLegends\Game Design\MemoDocs\ImagesMemoPitch\ActionShot.jpg"/>
+            <wp:cNvGraphicFramePr>
+              <a:graphicFrameLocks xmlns:a="http://schemas.openxmlformats.org/drawingml/2006/main" noChangeAspect="1"/>
+            </wp:cNvGraphicFramePr>
+            <a:graphic xmlns:a="http://schemas.openxmlformats.org/drawingml/2006/main">
+              <a:graphicData uri="http://schemas.openxmlformats.org/drawingml/2006/picture">
+                <pic:pic xmlns:pic="http://schemas.openxmlformats.org/drawingml/2006/picture">
+                  <pic:nvPicPr>
+                    <pic:cNvPr id="0" name="Picture 1" descr="C:\Users\allan.cudicio\Documents\BeforeLegends\Game Design\MemoDocs\ImagesMemoPitch\ActionShot.jpg"/>
+                    <pic:cNvPicPr>
+                      <a:picLocks noChangeAspect="1" noChangeArrowheads="1"/>
+                    </pic:cNvPicPr>
+                  </pic:nvPicPr>
+                  <pic:blipFill>
+                    <a:blip r:embed="rId9">
+                      <a:extLst>
+                        <a:ext uri="{28A0092B-C50C-407E-A947-70E740481C1C}">
+                          <a14:useLocalDpi xmlns:a14="http://schemas.microsoft.com/office/drawing/2010/main" val="0"/>
+                        </a:ext>
+                      </a:extLst>
+                    </a:blip>
+                    <a:srcRect/>
+                    <a:stretch>
+                      <a:fillRect/>
+                    </a:stretch>
+                  </pic:blipFill>
+                  <pic:spPr bwMode="auto">
+                    <a:xfrm>
+                      <a:off x="0" y="0"/>
+                      <a:ext cx="6770370" cy="4132580"/>
+                    </a:xfrm>
+                    <a:prstGeom prst="rect">
+                      <a:avLst/>
+                    </a:prstGeom>
+                    <a:noFill/>
+                    <a:ln>
+                      <a:noFill/>
+                    </a:ln>
+                  </pic:spPr>
+                </pic:pic>
+              </a:graphicData>
+            </a:graphic>
+            <wp14:sizeRelH relativeFrom="page">
+              <wp14:pctWidth>0</wp14:pctWidth>
+            </wp14:sizeRelH>
+            <wp14:sizeRelV relativeFrom="page">
+              <wp14:pctHeight>0</wp14:pctHeight>
+            </wp14:sizeRelV>
+          </wp:anchor>
+        </w:drawing>
+      </w:r>
+      <w:r>
+        <w:rPr>
+          <w:sz w:val="52"/>
+          <w:szCs w:val="52"/>
+          <w:lang w:val="en-US"/>
+        </w:rPr>
+        <w:t>BEFORE LEGENDS</w:t>
+      </w:r>
+    </w:p>
+    <w:p>
+      <w:pPr>
+        <w:rPr>
+          <w:sz w:val="52"/>
+          <w:szCs w:val="52"/>
+          <w:lang w:val="en-US"/>
+        </w:rPr>
+      </w:pPr>
+    </w:p>
+    <w:p>
+      <w:pPr>
+        <w:rPr>
+          <w:sz w:val="52"/>
+          <w:szCs w:val="52"/>
+          <w:lang w:val="en-US"/>
+        </w:rPr>
+      </w:pPr>
+      <w:r>
+        <w:rPr>
+          <w:sz w:val="52"/>
+          <w:szCs w:val="52"/>
+          <w:lang w:val="en-US"/>
+        </w:rPr>
+        <w:t xml:space="preserve">            Team: The Bonfire Elders</w:t>
+      </w:r>
+    </w:p>
+    <w:p>
+      <w:pPr>
+        <w:jc w:val="center"/>
+        <w:rPr>
+          <w:sz w:val="52"/>
+          <w:szCs w:val="52"/>
+          <w:lang w:val="en-US"/>
+        </w:rPr>
+      </w:pPr>
+      <w:r>
+        <w:rPr>
+          <w:sz w:val="52"/>
+          <w:szCs w:val="52"/>
+          <w:lang w:val="en-US"/>
+        </w:rPr>
+        <w:t>-Pitch 17.04.2015-</w:t>
+      </w:r>
+    </w:p>
+    <w:p>
+      <w:pPr>
+        <w:rPr>
+          <w:rFonts w:asciiTheme="majorHAnsi" w:eastAsiaTheme="majorEastAsia" w:hAnsiTheme="majorHAnsi" w:cstheme="majorBidi"/>
+          <w:b/>
+          <w:bCs/>
+          <w:color w:val="5B5B5B" w:themeColor="accent1" w:themeShade="BF"/>
+          <w:sz w:val="52"/>
+          <w:szCs w:val="52"/>
+          <w:lang w:val="en-US"/>
+        </w:rPr>
+      </w:pPr>
+      <w:r>
+        <w:rPr>
+          <w:sz w:val="52"/>
+          <w:szCs w:val="52"/>
+          <w:lang w:val="en-US"/>
+        </w:rPr>
+        <w:br w:type="page"/>
+      </w:r>
+    </w:p>
+    <w:p>
+      <w:pPr>
         <w:pStyle w:val="berschrift1"/>
         <w:rPr>
           <w:rStyle w:val="berschrift1Zchn"/>
@@ -18,6 +179,7 @@
           <w:szCs w:val="52"/>
           <w:lang w:val="en-US"/>
         </w:rPr>
+        <w:lastRenderedPageBreak/>
         <w:t xml:space="preserve">A Game </w:t>
       </w:r>
       <w:r>
@@ -285,7 +447,7 @@
                     </pic:cNvPicPr>
                   </pic:nvPicPr>
                   <pic:blipFill>
-                    <a:blip r:embed="rId9" cstate="print">
+                    <a:blip r:embed="rId10" cstate="print">
                       <a:extLst>
                         <a:ext uri="{28A0092B-C50C-407E-A947-70E740481C1C}">
                           <a14:useLocalDpi xmlns:a14="http://schemas.microsoft.com/office/drawing/2010/main" val="0"/>
@@ -628,7 +790,7 @@
                     </pic:cNvPicPr>
                   </pic:nvPicPr>
                   <pic:blipFill>
-                    <a:blip r:embed="rId10" cstate="print">
+                    <a:blip r:embed="rId11" cstate="print">
                       <a:extLst>
                         <a:ext uri="{28A0092B-C50C-407E-A947-70E740481C1C}">
                           <a14:useLocalDpi xmlns:a14="http://schemas.microsoft.com/office/drawing/2010/main" val="0"/>
@@ -683,7 +845,6 @@
         <w:rPr>
           <w:lang w:val="en-US"/>
         </w:rPr>
-        <w:lastRenderedPageBreak/>
         <w:t>Strategic Map Level -Obtaining Resources &amp; Creating Things</w:t>
       </w:r>
     </w:p>
@@ -722,6 +883,7 @@
           <w:b/>
           <w:lang w:val="en-US"/>
         </w:rPr>
+        <w:lastRenderedPageBreak/>
         <w:t>Meat, bones &amp; hides/furs:</w:t>
       </w:r>
       <w:r>
@@ -1131,7 +1293,7 @@
                     </pic:cNvPicPr>
                   </pic:nvPicPr>
                   <pic:blipFill>
-                    <a:blip r:embed="rId11" cstate="print">
+                    <a:blip r:embed="rId12" cstate="print">
                       <a:extLst>
                         <a:ext uri="{28A0092B-C50C-407E-A947-70E740481C1C}">
                           <a14:useLocalDpi xmlns:a14="http://schemas.microsoft.com/office/drawing/2010/main" val="0"/>
@@ -1504,7 +1666,7 @@
                     </pic:cNvPicPr>
                   </pic:nvPicPr>
                   <pic:blipFill>
-                    <a:blip r:embed="rId12" cstate="print">
+                    <a:blip r:embed="rId13" cstate="print">
                       <a:extLst>
                         <a:ext uri="{28A0092B-C50C-407E-A947-70E740481C1C}">
                           <a14:useLocalDpi xmlns:a14="http://schemas.microsoft.com/office/drawing/2010/main" val="0"/>
@@ -1765,7 +1927,7 @@
                     </pic:cNvPicPr>
                   </pic:nvPicPr>
                   <pic:blipFill>
-                    <a:blip r:embed="rId13" cstate="print">
+                    <a:blip r:embed="rId14" cstate="print">
                       <a:extLst>
                         <a:ext uri="{28A0092B-C50C-407E-A947-70E740481C1C}">
                           <a14:useLocalDpi xmlns:a14="http://schemas.microsoft.com/office/drawing/2010/main" val="0"/>
@@ -1844,7 +2006,7 @@
                     </pic:cNvPicPr>
                   </pic:nvPicPr>
                   <pic:blipFill>
-                    <a:blip r:embed="rId14" cstate="print">
+                    <a:blip r:embed="rId15" cstate="print">
                       <a:extLst>
                         <a:ext uri="{28A0092B-C50C-407E-A947-70E740481C1C}">
                           <a14:useLocalDpi xmlns:a14="http://schemas.microsoft.com/office/drawing/2010/main" val="0"/>
@@ -1992,7 +2154,29 @@
                                   <w:szCs w:val="32"/>
                                   <w:lang w:val="en-US"/>
                                 </w:rPr>
-                                <w:t>THE AGE SYSTEM</w:t>
+                                <w:t>THE AGE</w:t>
+                              </w:r>
+                              <w:r>
+                                <w:rPr>
+                                  <w:rFonts w:asciiTheme="majorHAnsi" w:hAnsiTheme="majorHAnsi" w:cstheme="majorHAnsi"/>
+                                  <w:color w:val="7F7F7F" w:themeColor="text1" w:themeTint="80"/>
+                                  <w:sz w:val="32"/>
+                                  <w:szCs w:val="32"/>
+                                  <w:lang w:val="en-US"/>
+                                </w:rPr>
+                                <w:t>S</w:t>
+                              </w:r>
+                              <w:bookmarkStart w:id="0" w:name="_GoBack"/>
+                              <w:bookmarkEnd w:id="0"/>
+                              <w:r>
+                                <w:rPr>
+                                  <w:rFonts w:asciiTheme="majorHAnsi" w:hAnsiTheme="majorHAnsi" w:cstheme="majorHAnsi"/>
+                                  <w:color w:val="7F7F7F" w:themeColor="text1" w:themeTint="80"/>
+                                  <w:sz w:val="32"/>
+                                  <w:szCs w:val="32"/>
+                                  <w:lang w:val="en-US"/>
+                                </w:rPr>
+                                <w:t xml:space="preserve"> SYSTEM</w:t>
                               </w:r>
                             </w:p>
                             <w:p>
@@ -2076,14 +2260,7 @@
                                   <w:color w:val="7F7F7F" w:themeColor="text1" w:themeTint="80"/>
                                   <w:lang w:val="en-US"/>
                                 </w:rPr>
-                                <w:t xml:space="preserve"> Sedentary lifestyle finally ava</w:t>
-                              </w:r>
-                              <w:r>
-                                <w:rPr>
-                                  <w:color w:val="7F7F7F" w:themeColor="text1" w:themeTint="80"/>
-                                  <w:lang w:val="en-US"/>
-                                </w:rPr>
-                                <w:t>ilable, pinnacle of stone tools, agriculture.</w:t>
+                                <w:t xml:space="preserve"> Sedentary lifestyle finally available, pinnacle of stone tools, agriculture.</w:t>
                               </w:r>
                             </w:p>
                             <w:p>
@@ -2115,16 +2292,7 @@
                                   <w:color w:val="7F7F7F" w:themeColor="text1" w:themeTint="80"/>
                                   <w:lang w:val="en-US"/>
                                 </w:rPr>
-                                <w:t xml:space="preserve">Transitional phase, </w:t>
-                              </w:r>
-                              <w:bookmarkStart w:id="0" w:name="_GoBack"/>
-                              <w:bookmarkEnd w:id="0"/>
-                              <w:r>
-                                <w:rPr>
-                                  <w:color w:val="7F7F7F" w:themeColor="text1" w:themeTint="80"/>
-                                  <w:lang w:val="en-US"/>
-                                </w:rPr>
-                                <w:t>first discoveries of metal.</w:t>
+                                <w:t>Transitional phase, first discoveries of metal.</w:t>
                               </w:r>
                               <w:proofErr w:type="gramEnd"/>
                             </w:p>
@@ -2278,7 +2446,29 @@
                             <w:szCs w:val="32"/>
                             <w:lang w:val="en-US"/>
                           </w:rPr>
-                          <w:t>THE AGE SYSTEM</w:t>
+                          <w:t>THE AGE</w:t>
+                        </w:r>
+                        <w:r>
+                          <w:rPr>
+                            <w:rFonts w:asciiTheme="majorHAnsi" w:hAnsiTheme="majorHAnsi" w:cstheme="majorHAnsi"/>
+                            <w:color w:val="7F7F7F" w:themeColor="text1" w:themeTint="80"/>
+                            <w:sz w:val="32"/>
+                            <w:szCs w:val="32"/>
+                            <w:lang w:val="en-US"/>
+                          </w:rPr>
+                          <w:t>S</w:t>
+                        </w:r>
+                        <w:bookmarkStart w:id="1" w:name="_GoBack"/>
+                        <w:bookmarkEnd w:id="1"/>
+                        <w:r>
+                          <w:rPr>
+                            <w:rFonts w:asciiTheme="majorHAnsi" w:hAnsiTheme="majorHAnsi" w:cstheme="majorHAnsi"/>
+                            <w:color w:val="7F7F7F" w:themeColor="text1" w:themeTint="80"/>
+                            <w:sz w:val="32"/>
+                            <w:szCs w:val="32"/>
+                            <w:lang w:val="en-US"/>
+                          </w:rPr>
+                          <w:t xml:space="preserve"> SYSTEM</w:t>
                         </w:r>
                       </w:p>
                       <w:p>
@@ -2362,14 +2552,7 @@
                             <w:color w:val="7F7F7F" w:themeColor="text1" w:themeTint="80"/>
                             <w:lang w:val="en-US"/>
                           </w:rPr>
-                          <w:t xml:space="preserve"> Sedentary lifestyle finally ava</w:t>
-                        </w:r>
-                        <w:r>
-                          <w:rPr>
-                            <w:color w:val="7F7F7F" w:themeColor="text1" w:themeTint="80"/>
-                            <w:lang w:val="en-US"/>
-                          </w:rPr>
-                          <w:t>ilable, pinnacle of stone tools, agriculture.</w:t>
+                          <w:t xml:space="preserve"> Sedentary lifestyle finally available, pinnacle of stone tools, agriculture.</w:t>
                         </w:r>
                       </w:p>
                       <w:p>
@@ -2401,16 +2584,7 @@
                             <w:color w:val="7F7F7F" w:themeColor="text1" w:themeTint="80"/>
                             <w:lang w:val="en-US"/>
                           </w:rPr>
-                          <w:t xml:space="preserve">Transitional phase, </w:t>
-                        </w:r>
-                        <w:bookmarkStart w:id="1" w:name="_GoBack"/>
-                        <w:bookmarkEnd w:id="1"/>
-                        <w:r>
-                          <w:rPr>
-                            <w:color w:val="7F7F7F" w:themeColor="text1" w:themeTint="80"/>
-                            <w:lang w:val="en-US"/>
-                          </w:rPr>
-                          <w:t>first discoveries of metal.</w:t>
+                          <w:t>Transitional phase, first discoveries of metal.</w:t>
                         </w:r>
                         <w:proofErr w:type="gramEnd"/>
                       </w:p>
@@ -2533,7 +2707,7 @@
                     </pic:cNvPicPr>
                   </pic:nvPicPr>
                   <pic:blipFill>
-                    <a:blip r:embed="rId15" cstate="print">
+                    <a:blip r:embed="rId16" cstate="print">
                       <a:extLst>
                         <a:ext uri="{28A0092B-C50C-407E-A947-70E740481C1C}">
                           <a14:useLocalDpi xmlns:a14="http://schemas.microsoft.com/office/drawing/2010/main" val="0"/>
@@ -3018,7 +3192,7 @@
                     </pic:cNvPicPr>
                   </pic:nvPicPr>
                   <pic:blipFill>
-                    <a:blip r:embed="rId16" cstate="print">
+                    <a:blip r:embed="rId17" cstate="print">
                       <a:extLst>
                         <a:ext uri="{28A0092B-C50C-407E-A947-70E740481C1C}">
                           <a14:useLocalDpi xmlns:a14="http://schemas.microsoft.com/office/drawing/2010/main" val="0"/>
@@ -3058,7 +3232,7 @@
       </w:pPr>
     </w:p>
     <w:sectPr>
-      <w:footerReference w:type="default" r:id="rId17"/>
+      <w:footerReference w:type="default" r:id="rId18"/>
       <w:pgSz w:w="11906" w:h="16838"/>
       <w:pgMar w:top="1417" w:right="1417" w:bottom="1134" w:left="1417" w:header="708" w:footer="708" w:gutter="0"/>
       <w:cols w:space="708"/>
@@ -5239,7 +5413,7 @@
 </file>
 
 <file path=customXml/itemProps1.xml><?xml version="1.0" encoding="utf-8"?>
-<ds:datastoreItem xmlns:ds="http://schemas.openxmlformats.org/officeDocument/2006/customXml" ds:itemID="{8B6AF323-D1FC-4CB3-8DA7-927D5B8E6D66}">
+<ds:datastoreItem xmlns:ds="http://schemas.openxmlformats.org/officeDocument/2006/customXml" ds:itemID="{76CFF83B-9AA5-47A1-AADB-08892C49A45E}">
   <ds:schemaRefs>
     <ds:schemaRef ds:uri="http://schemas.openxmlformats.org/officeDocument/2006/bibliography"/>
   </ds:schemaRefs>

</xml_diff>